<commit_message>
ADEO-Master 2 Text Mining Final Exam answer doc is updated
</commit_message>
<xml_diff>
--- a/ADEO-Master 2 Text Mining Final Exam Answers.docx
+++ b/ADEO-Master 2 Text Mining Final Exam Answers.docx
@@ -15,7 +15,6 @@
           <w:szCs w:val="41"/>
         </w:rPr>
       </w:pPr>
-      <w:bookmarkStart w:id="0" w:name="_GoBack"/>
       <w:r>
         <w:rPr>
           <w:rFonts w:ascii="Times New Roman" w:hAnsi="Times New Roman" w:cs="Times New Roman"/>
@@ -46,7 +45,6 @@
         <w:t>Final Exam</w:t>
       </w:r>
     </w:p>
-    <w:bookmarkEnd w:id="0"/>
     <w:p>
       <w:pPr>
         <w:jc w:val="center"/>
@@ -5416,8 +5414,8 @@
           <w:szCs w:val="22"/>
         </w:rPr>
       </w:pPr>
-      <w:bookmarkStart w:id="1" w:name="OLE_LINK1"/>
-      <w:bookmarkStart w:id="2" w:name="OLE_LINK2"/>
+      <w:bookmarkStart w:id="0" w:name="OLE_LINK1"/>
+      <w:bookmarkStart w:id="1" w:name="OLE_LINK2"/>
       <w:r>
         <w:rPr>
           <w:rFonts w:ascii="Times New Roman" w:hAnsi="Times New Roman" w:cs="Times New Roman"/>
@@ -5547,8 +5545,8 @@
         </m:r>
       </m:oMath>
     </w:p>
+    <w:bookmarkEnd w:id="0"/>
     <w:bookmarkEnd w:id="1"/>
-    <w:bookmarkEnd w:id="2"/>
     <w:p>
       <w:pPr>
         <w:ind w:left="426" w:firstLine="294"/>
@@ -5611,15 +5609,7 @@
                 <w:sz w:val="22"/>
                 <w:szCs w:val="22"/>
               </w:rPr>
-              <m:t>'</m:t>
-            </m:r>
-            <m:r>
-              <w:rPr>
-                <w:rFonts w:ascii="Cambria Math" w:hAnsi="Cambria Math" w:cs="Times New Roman"/>
-                <w:sz w:val="22"/>
-                <w:szCs w:val="22"/>
-              </w:rPr>
-              <m:t>pleas</m:t>
+              <m:t>'pleas</m:t>
             </m:r>
             <m:sSup>
               <m:sSupPr>
@@ -5659,15 +5649,7 @@
                 <w:sz w:val="22"/>
                 <w:szCs w:val="22"/>
               </w:rPr>
-              <m:t>,d</m:t>
-            </m:r>
-            <m:r>
-              <w:rPr>
-                <w:rFonts w:ascii="Cambria Math" w:hAnsi="Cambria Math" w:cs="Times New Roman"/>
-                <w:sz w:val="22"/>
-                <w:szCs w:val="22"/>
-              </w:rPr>
-              <m:t>2</m:t>
+              <m:t>,d2</m:t>
             </m:r>
           </m:e>
         </m:d>
@@ -5717,15 +5699,7 @@
             <w:sz w:val="22"/>
             <w:szCs w:val="22"/>
           </w:rPr>
-          <m:t>=</m:t>
-        </m:r>
-        <m:r>
-          <w:rPr>
-            <w:rFonts w:ascii="Cambria Math" w:hAnsi="Cambria Math" w:cs="Times New Roman"/>
-            <w:sz w:val="22"/>
-            <w:szCs w:val="22"/>
-          </w:rPr>
-          <m:t>0.4</m:t>
+          <m:t>=0.4</m:t>
         </m:r>
       </m:oMath>
     </w:p>
@@ -5819,15 +5793,7 @@
               <w:sz w:val="22"/>
               <w:szCs w:val="22"/>
             </w:rPr>
-            <m:t xml:space="preserve"> </m:t>
-          </m:r>
-          <m:r>
-            <w:rPr>
-              <w:rFonts w:ascii="Cambria Math" w:hAnsi="Cambria Math" w:cs="Times New Roman"/>
-              <w:sz w:val="22"/>
-              <w:szCs w:val="22"/>
-            </w:rPr>
-            <m:t>idf</m:t>
+            <m:t xml:space="preserve"> idf</m:t>
           </m:r>
           <m:d>
             <m:dPr>
@@ -5981,15 +5947,7 @@
               <w:sz w:val="22"/>
               <w:szCs w:val="22"/>
             </w:rPr>
-            <m:t>=</m:t>
-          </m:r>
-          <m:r>
-            <w:rPr>
-              <w:rFonts w:ascii="Cambria Math" w:hAnsi="Cambria Math" w:cs="Times New Roman"/>
-              <w:sz w:val="22"/>
-              <w:szCs w:val="22"/>
-            </w:rPr>
-            <m:t>0</m:t>
+            <m:t>=0</m:t>
           </m:r>
         </m:oMath>
       </m:oMathPara>
@@ -6472,6 +6430,12 @@
         <w:rPr>
           <w:rFonts w:ascii="Times New Roman" w:hAnsi="Times New Roman" w:cs="Times New Roman"/>
         </w:rPr>
+        <w:t>3.</w:t>
+      </w:r>
+      <w:r>
+        <w:rPr>
+          <w:rFonts w:ascii="Times New Roman" w:hAnsi="Times New Roman" w:cs="Times New Roman"/>
+        </w:rPr>
         <w:t>1. Explain why the messages' description used in this file can give more</w:t>
       </w:r>
     </w:p>
@@ -6520,13 +6484,435 @@
         <w:rPr>
           <w:rFonts w:ascii="Times New Roman" w:hAnsi="Times New Roman" w:cs="Times New Roman"/>
         </w:rPr>
-        <w:t xml:space="preserve"> e</w:t>
-      </w:r>
-      <w:r>
-        <w:rPr>
-          <w:rFonts w:ascii="Times New Roman" w:hAnsi="Times New Roman" w:cs="Times New Roman"/>
-        </w:rPr>
-        <w:t>ach variable</w:t>
+        <w:t xml:space="preserve"> each variable at the fi</w:t>
+      </w:r>
+      <w:r>
+        <w:rPr>
+          <w:rFonts w:ascii="Times New Roman" w:hAnsi="Times New Roman" w:cs="Times New Roman"/>
+        </w:rPr>
+        <w:t>le spamDataNum</w:t>
+      </w:r>
+      <w:r>
+        <w:rPr>
+          <w:rFonts w:ascii="Times New Roman" w:hAnsi="Times New Roman" w:cs="Times New Roman"/>
+        </w:rPr>
+        <w:t>.csv (X1…X48) represents the frequency of a given word in the mail rather than raw data like previous file. So we can  easily analyze words frequency</w:t>
+      </w:r>
+      <w:r>
+        <w:rPr>
+          <w:rFonts w:ascii="Times New Roman" w:hAnsi="Times New Roman" w:cs="Times New Roman"/>
+        </w:rPr>
+        <w:t xml:space="preserve"> and understand which words have relation with </w:t>
+      </w:r>
+      <w:r>
+        <w:rPr>
+          <w:rFonts w:ascii="Times New Roman" w:hAnsi="Times New Roman" w:cs="Times New Roman"/>
+        </w:rPr>
+        <w:t>each</w:t>
+      </w:r>
+      <w:r>
+        <w:rPr>
+          <w:rFonts w:ascii="Times New Roman" w:hAnsi="Times New Roman" w:cs="Times New Roman"/>
+        </w:rPr>
+        <w:t xml:space="preserve"> one. And it  helps to build more </w:t>
+      </w:r>
+      <w:r>
+        <w:rPr>
+          <w:rFonts w:ascii="Times New Roman" w:hAnsi="Times New Roman" w:cs="Times New Roman"/>
+        </w:rPr>
+        <w:t xml:space="preserve"> better models and  it produces  more accurate result for us.</w:t>
+      </w:r>
+    </w:p>
+    <w:p>
+      <w:pPr>
+        <w:autoSpaceDE w:val="0"/>
+        <w:autoSpaceDN w:val="0"/>
+        <w:adjustRightInd w:val="0"/>
+        <w:rPr>
+          <w:rFonts w:ascii="Times New Roman" w:hAnsi="Times New Roman" w:cs="Times New Roman"/>
+        </w:rPr>
+      </w:pPr>
+    </w:p>
+    <w:p>
+      <w:pPr>
+        <w:autoSpaceDE w:val="0"/>
+        <w:autoSpaceDN w:val="0"/>
+        <w:adjustRightInd w:val="0"/>
+        <w:rPr>
+          <w:rFonts w:ascii="Times New Roman" w:hAnsi="Times New Roman" w:cs="Times New Roman"/>
+        </w:rPr>
+      </w:pPr>
+      <w:r>
+        <w:rPr>
+          <w:rFonts w:ascii="Times New Roman" w:hAnsi="Times New Roman" w:cs="Times New Roman"/>
+        </w:rPr>
+        <w:t xml:space="preserve">3.4. </w:t>
+      </w:r>
+      <w:r>
+        <w:rPr>
+          <w:rFonts w:ascii="Times New Roman" w:hAnsi="Times New Roman" w:cs="Times New Roman"/>
+        </w:rPr>
+        <w:t xml:space="preserve">Normalize the data and apply again </w:t>
+      </w:r>
+      <w:proofErr w:type="spellStart"/>
+      <w:r>
+        <w:rPr>
+          <w:rFonts w:ascii="Times New Roman" w:hAnsi="Times New Roman" w:cs="Times New Roman"/>
+        </w:rPr>
+        <w:t>kMeans</w:t>
+      </w:r>
+      <w:proofErr w:type="spellEnd"/>
+      <w:r>
+        <w:rPr>
+          <w:rFonts w:ascii="Times New Roman" w:hAnsi="Times New Roman" w:cs="Times New Roman"/>
+        </w:rPr>
+        <w:t>. How do you explain the</w:t>
+      </w:r>
+    </w:p>
+    <w:p>
+      <w:pPr>
+        <w:autoSpaceDE w:val="0"/>
+        <w:autoSpaceDN w:val="0"/>
+        <w:adjustRightInd w:val="0"/>
+        <w:rPr>
+          <w:rFonts w:ascii="Times New Roman" w:hAnsi="Times New Roman" w:cs="Times New Roman"/>
+        </w:rPr>
+      </w:pPr>
+      <w:r>
+        <w:rPr>
+          <w:rFonts w:ascii="Times New Roman" w:hAnsi="Times New Roman" w:cs="Times New Roman"/>
+        </w:rPr>
+        <w:t>difference between the two accuracies ?</w:t>
+      </w:r>
+    </w:p>
+    <w:p>
+      <w:pPr>
+        <w:autoSpaceDE w:val="0"/>
+        <w:autoSpaceDN w:val="0"/>
+        <w:adjustRightInd w:val="0"/>
+        <w:rPr>
+          <w:rFonts w:ascii="Times New Roman" w:hAnsi="Times New Roman" w:cs="Times New Roman"/>
+        </w:rPr>
+      </w:pPr>
+    </w:p>
+    <w:p>
+      <w:pPr>
+        <w:autoSpaceDE w:val="0"/>
+        <w:autoSpaceDN w:val="0"/>
+        <w:adjustRightInd w:val="0"/>
+        <w:rPr>
+          <w:rFonts w:ascii="Times New Roman" w:hAnsi="Times New Roman" w:cs="Times New Roman"/>
+        </w:rPr>
+      </w:pPr>
+      <w:r>
+        <w:rPr>
+          <w:rFonts w:ascii="Times New Roman" w:hAnsi="Times New Roman" w:cs="Times New Roman"/>
+        </w:rPr>
+        <w:t xml:space="preserve">After the normalization of data we obtained better accuracy than un-normalized data as below: </w:t>
+      </w:r>
+    </w:p>
+    <w:p>
+      <w:pPr>
+        <w:autoSpaceDE w:val="0"/>
+        <w:autoSpaceDN w:val="0"/>
+        <w:adjustRightInd w:val="0"/>
+        <w:rPr>
+          <w:rFonts w:ascii="Times New Roman" w:hAnsi="Times New Roman" w:cs="Times New Roman"/>
+        </w:rPr>
+      </w:pPr>
+    </w:p>
+    <w:p>
+      <w:pPr>
+        <w:autoSpaceDE w:val="0"/>
+        <w:autoSpaceDN w:val="0"/>
+        <w:adjustRightInd w:val="0"/>
+        <w:rPr>
+          <w:rFonts w:ascii="Times New Roman" w:hAnsi="Times New Roman" w:cs="Times New Roman"/>
+        </w:rPr>
+      </w:pPr>
+      <w:r>
+        <w:rPr>
+          <w:rFonts w:ascii="Times New Roman" w:hAnsi="Times New Roman" w:cs="Times New Roman"/>
+        </w:rPr>
+        <w:t xml:space="preserve">Unnormalized: </w:t>
+      </w:r>
+    </w:p>
+    <w:p>
+      <w:pPr>
+        <w:autoSpaceDE w:val="0"/>
+        <w:autoSpaceDN w:val="0"/>
+        <w:adjustRightInd w:val="0"/>
+        <w:rPr>
+          <w:rFonts w:ascii="Times New Roman" w:hAnsi="Times New Roman" w:cs="Times New Roman"/>
+        </w:rPr>
+      </w:pPr>
+      <w:r>
+        <w:rPr>
+          <w:rFonts w:ascii="Times New Roman" w:hAnsi="Times New Roman" w:cs="Times New Roman"/>
+          <w:highlight w:val="yellow"/>
+        </w:rPr>
+        <w:t>#[1] 0.6359487</w:t>
+      </w:r>
+    </w:p>
+    <w:p>
+      <w:pPr>
+        <w:autoSpaceDE w:val="0"/>
+        <w:autoSpaceDN w:val="0"/>
+        <w:adjustRightInd w:val="0"/>
+        <w:rPr>
+          <w:rFonts w:ascii="Times New Roman" w:hAnsi="Times New Roman" w:cs="Times New Roman"/>
+        </w:rPr>
+      </w:pPr>
+      <w:r>
+        <w:rPr>
+          <w:rFonts w:ascii="Times New Roman" w:hAnsi="Times New Roman" w:cs="Times New Roman"/>
+        </w:rPr>
+        <w:t>Normalized:</w:t>
+      </w:r>
+    </w:p>
+    <w:p>
+      <w:pPr>
+        <w:autoSpaceDE w:val="0"/>
+        <w:autoSpaceDN w:val="0"/>
+        <w:adjustRightInd w:val="0"/>
+        <w:rPr>
+          <w:rFonts w:ascii="Times New Roman" w:hAnsi="Times New Roman" w:cs="Times New Roman"/>
+          <w:highlight w:val="yellow"/>
+        </w:rPr>
+      </w:pPr>
+      <w:r>
+        <w:rPr>
+          <w:rFonts w:ascii="Times New Roman" w:hAnsi="Times New Roman" w:cs="Times New Roman"/>
+          <w:highlight w:val="yellow"/>
+        </w:rPr>
+        <w:t># [1] 0.7998261</w:t>
+      </w:r>
+    </w:p>
+    <w:p>
+      <w:pPr>
+        <w:autoSpaceDE w:val="0"/>
+        <w:autoSpaceDN w:val="0"/>
+        <w:adjustRightInd w:val="0"/>
+        <w:rPr>
+          <w:rFonts w:ascii="Times New Roman" w:hAnsi="Times New Roman" w:cs="Times New Roman"/>
+        </w:rPr>
+      </w:pPr>
+    </w:p>
+    <w:p>
+      <w:pPr>
+        <w:autoSpaceDE w:val="0"/>
+        <w:autoSpaceDN w:val="0"/>
+        <w:adjustRightInd w:val="0"/>
+        <w:rPr>
+          <w:rFonts w:ascii="Times New Roman" w:hAnsi="Times New Roman" w:cs="Times New Roman"/>
+        </w:rPr>
+      </w:pPr>
+      <w:r>
+        <w:rPr>
+          <w:rFonts w:ascii="Times New Roman" w:hAnsi="Times New Roman" w:cs="Times New Roman"/>
+        </w:rPr>
+        <w:t xml:space="preserve">3.6 </w:t>
+      </w:r>
+      <w:r>
+        <w:rPr>
+          <w:rFonts w:ascii="Times New Roman" w:hAnsi="Times New Roman" w:cs="Times New Roman"/>
+        </w:rPr>
+        <w:t>Compute and plot the importance values.</w:t>
+      </w:r>
+    </w:p>
+    <w:p>
+      <w:pPr>
+        <w:autoSpaceDE w:val="0"/>
+        <w:autoSpaceDN w:val="0"/>
+        <w:adjustRightInd w:val="0"/>
+        <w:rPr>
+          <w:rFonts w:ascii="Times New Roman" w:hAnsi="Times New Roman" w:cs="Times New Roman"/>
+        </w:rPr>
+      </w:pPr>
+    </w:p>
+    <w:p>
+      <w:pPr>
+        <w:autoSpaceDE w:val="0"/>
+        <w:autoSpaceDN w:val="0"/>
+        <w:adjustRightInd w:val="0"/>
+        <w:rPr>
+          <w:rFonts w:ascii="Times New Roman" w:hAnsi="Times New Roman" w:cs="Times New Roman"/>
+        </w:rPr>
+      </w:pPr>
+      <w:r>
+        <w:rPr>
+          <w:rFonts w:ascii="Times New Roman" w:hAnsi="Times New Roman" w:cs="Times New Roman"/>
+          <w:noProof/>
+        </w:rPr>
+        <w:drawing>
+          <wp:inline distT="0" distB="0" distL="0" distR="0" wp14:anchorId="7FD8AD24" wp14:editId="0155C542">
+            <wp:extent cx="5460763" cy="3845907"/>
+            <wp:effectExtent l="12700" t="12700" r="13335" b="15240"/>
+            <wp:docPr id="3" name="Picture 3"/>
+            <wp:cNvGraphicFramePr>
+              <a:graphicFrameLocks xmlns:a="http://schemas.openxmlformats.org/drawingml/2006/main" noChangeAspect="1"/>
+            </wp:cNvGraphicFramePr>
+            <a:graphic xmlns:a="http://schemas.openxmlformats.org/drawingml/2006/main">
+              <a:graphicData uri="http://schemas.openxmlformats.org/drawingml/2006/picture">
+                <pic:pic xmlns:pic="http://schemas.openxmlformats.org/drawingml/2006/picture">
+                  <pic:nvPicPr>
+                    <pic:cNvPr id="3" name="importance values.png"/>
+                    <pic:cNvPicPr/>
+                  </pic:nvPicPr>
+                  <pic:blipFill>
+                    <a:blip r:embed="rId18">
+                      <a:extLst>
+                        <a:ext uri="{28A0092B-C50C-407E-A947-70E740481C1C}">
+                          <a14:useLocalDpi xmlns:a14="http://schemas.microsoft.com/office/drawing/2010/main" val="0"/>
+                        </a:ext>
+                      </a:extLst>
+                    </a:blip>
+                    <a:stretch>
+                      <a:fillRect/>
+                    </a:stretch>
+                  </pic:blipFill>
+                  <pic:spPr>
+                    <a:xfrm>
+                      <a:off x="0" y="0"/>
+                      <a:ext cx="5477399" cy="3857623"/>
+                    </a:xfrm>
+                    <a:prstGeom prst="rect">
+                      <a:avLst/>
+                    </a:prstGeom>
+                    <a:ln>
+                      <a:solidFill>
+                        <a:schemeClr val="accent1"/>
+                      </a:solidFill>
+                    </a:ln>
+                  </pic:spPr>
+                </pic:pic>
+              </a:graphicData>
+            </a:graphic>
+          </wp:inline>
+        </w:drawing>
+      </w:r>
+    </w:p>
+    <w:p>
+      <w:pPr>
+        <w:autoSpaceDE w:val="0"/>
+        <w:autoSpaceDN w:val="0"/>
+        <w:adjustRightInd w:val="0"/>
+        <w:rPr>
+          <w:rFonts w:ascii="Times New Roman" w:hAnsi="Times New Roman" w:cs="Times New Roman"/>
+        </w:rPr>
+      </w:pPr>
+    </w:p>
+    <w:p>
+      <w:pPr>
+        <w:autoSpaceDE w:val="0"/>
+        <w:autoSpaceDN w:val="0"/>
+        <w:adjustRightInd w:val="0"/>
+        <w:rPr>
+          <w:rFonts w:ascii="Times New Roman" w:hAnsi="Times New Roman" w:cs="Times New Roman"/>
+        </w:rPr>
+      </w:pPr>
+    </w:p>
+    <w:p>
+      <w:pPr>
+        <w:autoSpaceDE w:val="0"/>
+        <w:autoSpaceDN w:val="0"/>
+        <w:adjustRightInd w:val="0"/>
+        <w:rPr>
+          <w:rFonts w:ascii="Times New Roman" w:hAnsi="Times New Roman" w:cs="Times New Roman"/>
+        </w:rPr>
+      </w:pPr>
+    </w:p>
+    <w:p>
+      <w:pPr>
+        <w:autoSpaceDE w:val="0"/>
+        <w:autoSpaceDN w:val="0"/>
+        <w:adjustRightInd w:val="0"/>
+        <w:rPr>
+          <w:rFonts w:ascii="Times New Roman" w:hAnsi="Times New Roman" w:cs="Times New Roman"/>
+        </w:rPr>
+      </w:pPr>
+    </w:p>
+    <w:p>
+      <w:pPr>
+        <w:autoSpaceDE w:val="0"/>
+        <w:autoSpaceDN w:val="0"/>
+        <w:adjustRightInd w:val="0"/>
+        <w:rPr>
+          <w:rFonts w:ascii="Times New Roman" w:hAnsi="Times New Roman" w:cs="Times New Roman"/>
+        </w:rPr>
+      </w:pPr>
+    </w:p>
+    <w:p>
+      <w:pPr>
+        <w:autoSpaceDE w:val="0"/>
+        <w:autoSpaceDN w:val="0"/>
+        <w:adjustRightInd w:val="0"/>
+        <w:rPr>
+          <w:rFonts w:ascii="Times New Roman" w:hAnsi="Times New Roman" w:cs="Times New Roman"/>
+        </w:rPr>
+      </w:pPr>
+    </w:p>
+    <w:p>
+      <w:pPr>
+        <w:autoSpaceDE w:val="0"/>
+        <w:autoSpaceDN w:val="0"/>
+        <w:adjustRightInd w:val="0"/>
+        <w:rPr>
+          <w:rFonts w:ascii="Times New Roman" w:hAnsi="Times New Roman" w:cs="Times New Roman"/>
+        </w:rPr>
+      </w:pPr>
+      <w:r>
+        <w:rPr>
+          <w:rFonts w:ascii="Times New Roman" w:hAnsi="Times New Roman" w:cs="Times New Roman"/>
+        </w:rPr>
+        <w:lastRenderedPageBreak/>
+        <w:t>3.</w:t>
+      </w:r>
+      <w:r>
+        <w:rPr>
+          <w:rFonts w:ascii="Times New Roman" w:hAnsi="Times New Roman" w:cs="Times New Roman"/>
+        </w:rPr>
+        <w:t>7. What are the most three important variables ?</w:t>
+      </w:r>
+    </w:p>
+    <w:p>
+      <w:pPr>
+        <w:autoSpaceDE w:val="0"/>
+        <w:autoSpaceDN w:val="0"/>
+        <w:adjustRightInd w:val="0"/>
+        <w:rPr>
+          <w:rFonts w:ascii="Times New Roman" w:hAnsi="Times New Roman" w:cs="Times New Roman"/>
+        </w:rPr>
+      </w:pPr>
+    </w:p>
+    <w:p>
+      <w:pPr>
+        <w:autoSpaceDE w:val="0"/>
+        <w:autoSpaceDN w:val="0"/>
+        <w:adjustRightInd w:val="0"/>
+        <w:rPr>
+          <w:rFonts w:ascii="Times New Roman" w:hAnsi="Times New Roman" w:cs="Times New Roman"/>
+        </w:rPr>
+      </w:pPr>
+      <w:r>
+        <w:rPr>
+          <w:rFonts w:ascii="Times New Roman" w:hAnsi="Times New Roman" w:cs="Times New Roman"/>
+        </w:rPr>
+        <w:t>%</w:t>
+      </w:r>
+      <w:proofErr w:type="spellStart"/>
+      <w:r>
+        <w:rPr>
+          <w:rFonts w:ascii="Times New Roman" w:hAnsi="Times New Roman" w:cs="Times New Roman"/>
+        </w:rPr>
+        <w:t>IncMSE</w:t>
+      </w:r>
+      <w:proofErr w:type="spellEnd"/>
+      <w:r>
+        <w:rPr>
+          <w:rFonts w:ascii="Times New Roman" w:hAnsi="Times New Roman" w:cs="Times New Roman"/>
+        </w:rPr>
+        <w:t xml:space="preserve"> is the most robust and informative measure. </w:t>
       </w:r>
       <w:r>
         <w:rPr>
@@ -6538,55 +6924,7 @@
         <w:rPr>
           <w:rFonts w:ascii="Times New Roman" w:hAnsi="Times New Roman" w:cs="Times New Roman"/>
         </w:rPr>
-        <w:t>at the fi</w:t>
-      </w:r>
-      <w:r>
-        <w:rPr>
-          <w:rFonts w:ascii="Times New Roman" w:hAnsi="Times New Roman" w:cs="Times New Roman"/>
-        </w:rPr>
-        <w:t>le spamDataNum</w:t>
-      </w:r>
-      <w:r>
-        <w:rPr>
-          <w:rFonts w:ascii="Times New Roman" w:hAnsi="Times New Roman" w:cs="Times New Roman"/>
-        </w:rPr>
-        <w:t xml:space="preserve">.csv </w:t>
-      </w:r>
-      <w:r>
-        <w:rPr>
-          <w:rFonts w:ascii="Times New Roman" w:hAnsi="Times New Roman" w:cs="Times New Roman"/>
-        </w:rPr>
-        <w:t>(</w:t>
-      </w:r>
-      <w:r>
-        <w:rPr>
-          <w:rFonts w:ascii="Times New Roman" w:hAnsi="Times New Roman" w:cs="Times New Roman"/>
-        </w:rPr>
-        <w:t>X1</w:t>
-      </w:r>
-      <w:r>
-        <w:rPr>
-          <w:rFonts w:ascii="Times New Roman" w:hAnsi="Times New Roman" w:cs="Times New Roman"/>
-        </w:rPr>
-        <w:t>…</w:t>
-      </w:r>
-      <w:r>
-        <w:rPr>
-          <w:rFonts w:ascii="Times New Roman" w:hAnsi="Times New Roman" w:cs="Times New Roman"/>
-        </w:rPr>
-        <w:t>X48</w:t>
-      </w:r>
-      <w:r>
-        <w:rPr>
-          <w:rFonts w:ascii="Times New Roman" w:hAnsi="Times New Roman" w:cs="Times New Roman"/>
-        </w:rPr>
-        <w:t>)</w:t>
-      </w:r>
-      <w:r>
-        <w:rPr>
-          <w:rFonts w:ascii="Times New Roman" w:hAnsi="Times New Roman" w:cs="Times New Roman"/>
-        </w:rPr>
-        <w:t xml:space="preserve"> represents the frequency of a given word in</w:t>
+        <w:t>the higher number, the more important</w:t>
       </w:r>
       <w:r>
         <w:rPr>
@@ -6594,48 +6932,162 @@
         </w:rPr>
         <w:t xml:space="preserve"> </w:t>
       </w:r>
-      <w:r>
-        <w:rPr>
-          <w:rFonts w:ascii="Times New Roman" w:hAnsi="Times New Roman" w:cs="Times New Roman"/>
-        </w:rPr>
-        <w:t>the ma</w:t>
-      </w:r>
-      <w:r>
-        <w:rPr>
-          <w:rFonts w:ascii="Times New Roman" w:hAnsi="Times New Roman" w:cs="Times New Roman"/>
-        </w:rPr>
-        <w:t xml:space="preserve">il rather than raw data like previous file. So we can  easily analyze words </w:t>
-      </w:r>
-      <w:r>
-        <w:rPr>
-          <w:rFonts w:ascii="Times New Roman" w:hAnsi="Times New Roman" w:cs="Times New Roman"/>
-        </w:rPr>
-        <w:t>frequency</w:t>
-      </w:r>
-      <w:r>
-        <w:rPr>
-          <w:rFonts w:ascii="Times New Roman" w:hAnsi="Times New Roman" w:cs="Times New Roman"/>
-        </w:rPr>
-        <w:t xml:space="preserve"> and understand which words have relation with </w:t>
-      </w:r>
-      <w:r>
-        <w:rPr>
-          <w:rFonts w:ascii="Times New Roman" w:hAnsi="Times New Roman" w:cs="Times New Roman"/>
-        </w:rPr>
-        <w:t>each</w:t>
-      </w:r>
-      <w:r>
-        <w:rPr>
-          <w:rFonts w:ascii="Times New Roman" w:hAnsi="Times New Roman" w:cs="Times New Roman"/>
-        </w:rPr>
-        <w:t xml:space="preserve"> one. And it  helps to build more </w:t>
-      </w:r>
-      <w:r>
-        <w:rPr>
-          <w:rFonts w:ascii="Times New Roman" w:hAnsi="Times New Roman" w:cs="Times New Roman"/>
-        </w:rPr>
-        <w:t xml:space="preserve"> better models and  it produces  more accurate result for us.</w:t>
-      </w:r>
+      <w:proofErr w:type="spellStart"/>
+      <w:r>
+        <w:rPr>
+          <w:rFonts w:ascii="Times New Roman" w:hAnsi="Times New Roman" w:cs="Times New Roman"/>
+        </w:rPr>
+        <w:t>IncNodePurity</w:t>
+      </w:r>
+      <w:proofErr w:type="spellEnd"/>
+      <w:r>
+        <w:rPr>
+          <w:rFonts w:ascii="Times New Roman" w:hAnsi="Times New Roman" w:cs="Times New Roman"/>
+        </w:rPr>
+        <w:t xml:space="preserve"> relates to the loss function which by best splits are chosen. The loss function </w:t>
+      </w:r>
+      <w:r>
+        <w:rPr>
+          <w:rFonts w:ascii="Times New Roman" w:hAnsi="Times New Roman" w:cs="Times New Roman"/>
+        </w:rPr>
+        <w:t xml:space="preserve"> </w:t>
+      </w:r>
+      <w:r>
+        <w:rPr>
+          <w:rFonts w:ascii="Times New Roman" w:hAnsi="Times New Roman" w:cs="Times New Roman"/>
+        </w:rPr>
+        <w:t xml:space="preserve"> is </w:t>
+      </w:r>
+      <w:proofErr w:type="spellStart"/>
+      <w:r>
+        <w:rPr>
+          <w:rFonts w:ascii="Times New Roman" w:hAnsi="Times New Roman" w:cs="Times New Roman"/>
+        </w:rPr>
+        <w:t>mse</w:t>
+      </w:r>
+      <w:proofErr w:type="spellEnd"/>
+      <w:r>
+        <w:rPr>
+          <w:rFonts w:ascii="Times New Roman" w:hAnsi="Times New Roman" w:cs="Times New Roman"/>
+        </w:rPr>
+        <w:t xml:space="preserve"> for regression and </w:t>
+      </w:r>
+      <w:proofErr w:type="spellStart"/>
+      <w:r>
+        <w:rPr>
+          <w:rFonts w:ascii="Times New Roman" w:hAnsi="Times New Roman" w:cs="Times New Roman"/>
+        </w:rPr>
+        <w:t>gini</w:t>
+      </w:r>
+      <w:proofErr w:type="spellEnd"/>
+      <w:r>
+        <w:rPr>
+          <w:rFonts w:ascii="Times New Roman" w:hAnsi="Times New Roman" w:cs="Times New Roman"/>
+        </w:rPr>
+        <w:t>-impurity for classification.</w:t>
+      </w:r>
+      <w:r>
+        <w:rPr>
+          <w:rFonts w:ascii="Times New Roman" w:hAnsi="Times New Roman" w:cs="Times New Roman"/>
+        </w:rPr>
+        <w:t xml:space="preserve"> </w:t>
+      </w:r>
+      <w:r>
+        <w:rPr>
+          <w:rFonts w:ascii="Times New Roman" w:hAnsi="Times New Roman" w:cs="Times New Roman"/>
+        </w:rPr>
+        <w:t>More useful variables achieve higher increases in node purities, that is to find a split which has a high inter node 'variance' and a small intra node 'variance'.</w:t>
+      </w:r>
+      <w:r>
+        <w:rPr>
+          <w:rFonts w:ascii="Times New Roman" w:hAnsi="Times New Roman" w:cs="Times New Roman"/>
+        </w:rPr>
+        <w:t xml:space="preserve"> </w:t>
+      </w:r>
+      <w:proofErr w:type="spellStart"/>
+      <w:r>
+        <w:rPr>
+          <w:rFonts w:ascii="Times New Roman" w:hAnsi="Times New Roman" w:cs="Times New Roman"/>
+        </w:rPr>
+        <w:t>IncNodePurity</w:t>
+      </w:r>
+      <w:proofErr w:type="spellEnd"/>
+      <w:r>
+        <w:rPr>
+          <w:rFonts w:ascii="Times New Roman" w:hAnsi="Times New Roman" w:cs="Times New Roman"/>
+        </w:rPr>
+        <w:t xml:space="preserve"> is biased and should only be used if the extra computation time of calculating %</w:t>
+      </w:r>
+      <w:proofErr w:type="spellStart"/>
+      <w:r>
+        <w:rPr>
+          <w:rFonts w:ascii="Times New Roman" w:hAnsi="Times New Roman" w:cs="Times New Roman"/>
+        </w:rPr>
+        <w:t>IncMSE</w:t>
+      </w:r>
+      <w:proofErr w:type="spellEnd"/>
+      <w:r>
+        <w:rPr>
+          <w:rFonts w:ascii="Times New Roman" w:hAnsi="Times New Roman" w:cs="Times New Roman"/>
+        </w:rPr>
+        <w:t xml:space="preserve"> is unacceptable.</w:t>
+      </w:r>
+    </w:p>
+    <w:p>
+      <w:pPr>
+        <w:autoSpaceDE w:val="0"/>
+        <w:autoSpaceDN w:val="0"/>
+        <w:adjustRightInd w:val="0"/>
+        <w:rPr>
+          <w:rFonts w:ascii="Times New Roman" w:hAnsi="Times New Roman" w:cs="Times New Roman"/>
+        </w:rPr>
+      </w:pPr>
+    </w:p>
+    <w:p>
+      <w:pPr>
+        <w:autoSpaceDE w:val="0"/>
+        <w:autoSpaceDN w:val="0"/>
+        <w:adjustRightInd w:val="0"/>
+        <w:rPr>
+          <w:rFonts w:ascii="Times New Roman" w:hAnsi="Times New Roman" w:cs="Times New Roman"/>
+        </w:rPr>
+      </w:pPr>
+      <w:r>
+        <w:rPr>
+          <w:rFonts w:ascii="Times New Roman" w:hAnsi="Times New Roman" w:cs="Times New Roman"/>
+        </w:rPr>
+        <w:t xml:space="preserve">X55, X57, </w:t>
+      </w:r>
+      <w:r>
+        <w:rPr>
+          <w:rFonts w:ascii="Times New Roman" w:hAnsi="Times New Roman" w:cs="Times New Roman"/>
+        </w:rPr>
+        <w:t>X56</w:t>
+      </w:r>
+      <w:r>
+        <w:rPr>
+          <w:rFonts w:ascii="Times New Roman" w:hAnsi="Times New Roman" w:cs="Times New Roman"/>
+        </w:rPr>
+        <w:t>, X53</w:t>
+      </w:r>
+      <w:r>
+        <w:rPr>
+          <w:rFonts w:ascii="Times New Roman" w:hAnsi="Times New Roman" w:cs="Times New Roman"/>
+        </w:rPr>
+        <w:t xml:space="preserve"> ..</w:t>
+      </w:r>
+      <w:bookmarkStart w:id="2" w:name="_GoBack"/>
+      <w:bookmarkEnd w:id="2"/>
+    </w:p>
+    <w:p>
+      <w:pPr>
+        <w:autoSpaceDE w:val="0"/>
+        <w:autoSpaceDN w:val="0"/>
+        <w:adjustRightInd w:val="0"/>
+        <w:rPr>
+          <w:rFonts w:ascii="Times New Roman" w:hAnsi="Times New Roman" w:cs="Times New Roman"/>
+        </w:rPr>
+      </w:pPr>
       <w:r>
         <w:rPr>
           <w:rFonts w:ascii="Times New Roman" w:hAnsi="Times New Roman" w:cs="Times New Roman"/>
@@ -6644,7 +7096,7 @@
       </w:r>
     </w:p>
     <w:sectPr>
-      <w:headerReference w:type="default" r:id="rId18"/>
+      <w:headerReference w:type="default" r:id="rId19"/>
       <w:pgSz w:w="11900" w:h="16840"/>
       <w:pgMar w:top="1417" w:right="1417" w:bottom="1417" w:left="1417" w:header="708" w:footer="708" w:gutter="0"/>
       <w:cols w:space="708"/>
@@ -7903,7 +8355,7 @@
 </file>
 
 <file path=customXml/itemProps1.xml><?xml version="1.0" encoding="utf-8"?>
-<ds:datastoreItem xmlns:ds="http://schemas.openxmlformats.org/officeDocument/2006/customXml" ds:itemID="{B7BD3A83-BA51-F648-A747-46B2FC62E44B}">
+<ds:datastoreItem xmlns:ds="http://schemas.openxmlformats.org/officeDocument/2006/customXml" ds:itemID="{02533830-685F-6141-ADBE-4DF09723E6B1}">
   <ds:schemaRefs>
     <ds:schemaRef ds:uri="http://schemas.openxmlformats.org/officeDocument/2006/bibliography"/>
   </ds:schemaRefs>

</xml_diff>